<commit_message>
diag etat+ contrat + ocl + tasks
</commit_message>
<xml_diff>
--- a/OCLs.docx
+++ b/OCLs.docx
@@ -510,18 +510,170 @@
         <w:spacing w:after="0"/>
         <w:ind w:left="2160"/>
         <w:rPr>
+          <w:lang w:val="fr-FR"/>
+        </w:rPr>
+      </w:pPr>
+      <w:proofErr w:type="spellStart"/>
+      <w:proofErr w:type="gramStart"/>
+      <w:r>
+        <w:rPr>
+          <w:lang w:val="fr-FR"/>
+        </w:rPr>
+        <w:t>self.lesChiffresDesIdVols</w:t>
+      </w:r>
+      <w:proofErr w:type="spellEnd"/>
+      <w:proofErr w:type="gramEnd"/>
+      <w:r>
+        <w:rPr>
+          <w:lang w:val="fr-FR"/>
+        </w:rPr>
+        <w:t xml:space="preserve"> </w:t>
+      </w:r>
+      <w:r>
+        <w:rPr>
+          <w:lang w:bidi="fa-IR"/>
+        </w:rPr>
+        <w:sym w:font="Wingdings" w:char="F0E0"/>
+      </w:r>
+      <w:r>
+        <w:rPr>
           <w:lang w:val="fr-FR" w:bidi="fa-IR"/>
         </w:rPr>
-      </w:pPr>
+        <w:t xml:space="preserve"> </w:t>
+      </w:r>
+      <w:proofErr w:type="spellStart"/>
+      <w:r>
+        <w:rPr>
+          <w:lang w:val="fr-FR" w:bidi="fa-IR"/>
+        </w:rPr>
+        <w:t>forAll</w:t>
+      </w:r>
+      <w:proofErr w:type="spellEnd"/>
+      <w:r>
+        <w:rPr>
+          <w:lang w:val="fr-FR" w:bidi="fa-IR"/>
+        </w:rPr>
+        <w:t xml:space="preserve">(n1,n2 : </w:t>
+      </w:r>
+      <w:proofErr w:type="spellStart"/>
+      <w:r>
+        <w:rPr>
+          <w:lang w:val="fr-FR"/>
+        </w:rPr>
+        <w:t>lesChiffresDesIdVols</w:t>
+      </w:r>
+      <w:proofErr w:type="spellEnd"/>
+      <w:r>
+        <w:rPr>
+          <w:lang w:val="fr-FR"/>
+        </w:rPr>
+        <w:t xml:space="preserve"> | n1&lt;&gt;n2)</w:t>
+      </w:r>
+    </w:p>
+    <w:p>
+      <w:pPr>
+        <w:spacing w:after="0"/>
+        <w:ind w:left="2160"/>
+      </w:pPr>
+    </w:p>
+    <w:p>
+      <w:pPr>
+        <w:rPr>
+          <w:lang w:val="fr-FR"/>
+        </w:rPr>
+      </w:pPr>
+      <w:r>
+        <w:rPr>
+          <w:lang w:val="fr-FR" w:bidi="fa-IR"/>
+        </w:rPr>
+        <w:t>3.</w:t>
+      </w:r>
+      <w:r>
+        <w:rPr>
+          <w:lang w:val="fr-FR"/>
+        </w:rPr>
+        <w:t xml:space="preserve"> </w:t>
+      </w:r>
+      <w:r>
+        <w:rPr>
+          <w:lang w:val="fr-FR"/>
+        </w:rPr>
+        <w:t>Tous les sièges d'une même section ont le même prix dans la</w:t>
+      </w:r>
+      <w:r>
+        <w:rPr>
+          <w:lang w:val="fr-FR"/>
+        </w:rPr>
+        <w:t xml:space="preserve"> </w:t>
+      </w:r>
+      <w:r>
+        <w:rPr>
+          <w:lang w:val="fr-FR"/>
+        </w:rPr>
+        <w:t>même compagnie</w:t>
+      </w:r>
+    </w:p>
+    <w:p>
+      <w:pPr>
+        <w:spacing w:after="0"/>
+        <w:rPr>
+          <w:lang w:val="fr-FR"/>
+        </w:rPr>
+      </w:pPr>
+      <w:r>
+        <w:rPr>
+          <w:lang w:val="fr-FR"/>
+        </w:rPr>
+        <w:tab/>
+      </w:r>
+      <w:r>
+        <w:rPr>
+          <w:lang w:val="fr-FR"/>
+        </w:rPr>
+        <w:t xml:space="preserve">Contexte </w:t>
+      </w:r>
+      <w:r>
+        <w:rPr>
+          <w:lang w:val="fr-FR"/>
+        </w:rPr>
+        <w:tab/>
+      </w:r>
+      <w:proofErr w:type="spellStart"/>
+      <w:r>
+        <w:rPr>
+          <w:lang w:val="fr-FR"/>
+        </w:rPr>
+        <w:t>CompagnieAeriene</w:t>
+      </w:r>
+      <w:proofErr w:type="spellEnd"/>
+      <w:r>
+        <w:rPr>
+          <w:lang w:val="fr-FR"/>
+        </w:rPr>
+        <w:br/>
+        <w:t xml:space="preserve">   </w:t>
+      </w:r>
+      <w:r>
+        <w:rPr>
+          <w:lang w:val="fr-FR"/>
+        </w:rPr>
+        <w:tab/>
+      </w:r>
       <w:proofErr w:type="spellStart"/>
       <w:proofErr w:type="gramStart"/>
       <w:r>
         <w:rPr>
           <w:lang w:val="fr-FR"/>
         </w:rPr>
-        <w:t>self.lesChiffresDesIdVols</w:t>
-      </w:r>
-      <w:proofErr w:type="spellEnd"/>
+        <w:t>inv</w:t>
+      </w:r>
+      <w:proofErr w:type="spellEnd"/>
+      <w:r>
+        <w:rPr>
+          <w:lang w:val="fr-FR"/>
+        </w:rPr>
+        <w:t>:</w:t>
+      </w:r>
       <w:proofErr w:type="gramEnd"/>
       <w:r>
         <w:rPr>
@@ -531,60 +683,399 @@
       </w:r>
       <w:r>
         <w:rPr>
-          <w:lang w:bidi="fa-IR"/>
-        </w:rPr>
-        <w:sym w:font="Wingdings" w:char="F0E0"/>
-      </w:r>
-      <w:r>
-        <w:rPr>
-          <w:lang w:val="fr-FR" w:bidi="fa-IR"/>
-        </w:rPr>
+          <w:lang w:val="fr-FR"/>
+        </w:rPr>
+        <w:tab/>
+      </w:r>
+      <w:r>
+        <w:rPr>
+          <w:lang w:val="fr-FR"/>
+        </w:rPr>
+        <w:tab/>
+      </w:r>
+      <w:r>
+        <w:rPr>
+          <w:lang w:val="fr-FR"/>
+        </w:rPr>
+        <w:t>CompagnieAeriene.description.vol.avion</w:t>
+      </w:r>
+      <w:r>
+        <w:rPr>
+          <w:lang w:val="fr-FR"/>
+        </w:rPr>
+        <w:t>.section</w:t>
+      </w:r>
+      <w:r>
+        <w:rPr>
+          <w:lang w:val="fr-FR"/>
+        </w:rPr>
+        <w:t>.siege.</w:t>
+      </w:r>
+      <w:r>
+        <w:rPr>
+          <w:i/>
+          <w:iCs/>
+          <w:lang w:val="fr-FR"/>
+        </w:rPr>
+        <w:t>allInstances</w:t>
+      </w:r>
+      <w:r>
+        <w:rPr>
+          <w:lang w:val="fr-FR"/>
+        </w:rPr>
+        <w:t xml:space="preserve">() -&gt; </w:t>
+      </w:r>
+      <w:proofErr w:type="spellStart"/>
+      <w:r>
+        <w:rPr>
+          <w:i/>
+          <w:iCs/>
+          <w:lang w:val="fr-FR"/>
+        </w:rPr>
+        <w:t>forAll</w:t>
+      </w:r>
+      <w:proofErr w:type="spellEnd"/>
+      <w:r>
+        <w:rPr>
+          <w:lang w:val="fr-FR"/>
+        </w:rPr>
+        <w:t>(s1,</w:t>
+      </w:r>
+    </w:p>
+    <w:p>
+      <w:pPr>
+        <w:spacing w:after="0"/>
+        <w:ind w:left="1440" w:firstLine="720"/>
+      </w:pPr>
+      <w:r>
+        <w:t>s2:</w:t>
+      </w:r>
+      <w:r>
         <w:t xml:space="preserve"> </w:t>
       </w:r>
       <w:proofErr w:type="spellStart"/>
-      <w:r>
-        <w:rPr>
-          <w:lang w:val="fr-FR" w:bidi="fa-IR"/>
-        </w:rPr>
-        <w:t>forAll</w:t>
-      </w:r>
-      <w:proofErr w:type="spellEnd"/>
-      <w:r>
-        <w:rPr>
-          <w:lang w:val="fr-FR" w:bidi="fa-IR"/>
-        </w:rPr>
-        <w:t xml:space="preserve">(n1,n2 : </w:t>
-      </w:r>
-      <w:proofErr w:type="spellStart"/>
-      <w:r>
-        <w:rPr>
-          <w:lang w:val="fr-FR"/>
-        </w:rPr>
-        <w:t>lesChiffresDesIdVols</w:t>
-      </w:r>
-      <w:proofErr w:type="spellEnd"/>
-      <w:r>
-        <w:rPr>
-          <w:lang w:val="fr-FR"/>
-        </w:rPr>
-        <w:t xml:space="preserve"> | n1&lt;&gt;n2)</w:t>
-      </w:r>
-    </w:p>
-    <w:p>
-      <w:pPr>
-        <w:spacing w:after="0"/>
-        <w:ind w:left="2160"/>
-        <w:rPr>
-          <w:lang w:val="fr-FR" w:bidi="fa-IR"/>
-        </w:rPr>
-      </w:pPr>
-    </w:p>
-    <w:p>
-      <w:pPr>
-        <w:spacing w:after="0"/>
-      </w:pPr>
+      <w:proofErr w:type="gramStart"/>
+      <w:r>
+        <w:t>CompagnieAeriene.description.vol.avion.siege</w:t>
+      </w:r>
+      <w:proofErr w:type="spellEnd"/>
+      <w:proofErr w:type="gramEnd"/>
+      <w:r>
+        <w:t xml:space="preserve">  | s1 &lt;&gt; s1 implies s1.prix = </w:t>
+      </w:r>
+    </w:p>
+    <w:p>
+      <w:pPr>
+        <w:spacing w:after="0"/>
+        <w:ind w:left="1440" w:firstLine="720"/>
+      </w:pPr>
+      <w:r>
+        <w:t>s</w:t>
+      </w:r>
+      <w:proofErr w:type="gramStart"/>
+      <w:r>
+        <w:t>2.prix</w:t>
+      </w:r>
+      <w:proofErr w:type="gramEnd"/>
+      <w:r>
+        <w:t>)</w:t>
+      </w:r>
+    </w:p>
+    <w:p>
+      <w:pPr>
+        <w:spacing w:after="0"/>
+        <w:ind w:left="1440" w:firstLine="720"/>
+        <w:rPr>
+          <w:lang w:val="fr-FR"/>
+        </w:rPr>
+      </w:pPr>
+    </w:p>
+    <w:p>
+      <w:pPr>
+        <w:spacing w:after="0"/>
+        <w:rPr>
+          <w:lang w:val="fr-FR"/>
+        </w:rPr>
+      </w:pPr>
+      <w:r>
+        <w:rPr>
+          <w:lang w:val="fr-FR"/>
+        </w:rPr>
+        <w:t xml:space="preserve">4. </w:t>
+      </w:r>
+      <w:r>
+        <w:rPr>
+          <w:lang w:val="fr-FR"/>
+        </w:rPr>
+        <w:t>Réserver ne peut se faire que pour un siège libre. Identifiez la</w:t>
+      </w:r>
+      <w:r>
+        <w:rPr>
+          <w:lang w:val="fr-FR"/>
+        </w:rPr>
+        <w:t xml:space="preserve"> </w:t>
+      </w:r>
+      <w:r>
+        <w:rPr>
+          <w:lang w:val="fr-FR"/>
+        </w:rPr>
+        <w:t xml:space="preserve">postcondition de l'opération </w:t>
+      </w:r>
+      <w:proofErr w:type="gramStart"/>
+      <w:r>
+        <w:rPr>
+          <w:lang w:val="fr-FR"/>
+        </w:rPr>
+        <w:t>réserver(</w:t>
+      </w:r>
+      <w:proofErr w:type="gramEnd"/>
+      <w:r>
+        <w:rPr>
+          <w:lang w:val="fr-FR"/>
+        </w:rPr>
+        <w:t>)</w:t>
+      </w:r>
+      <w:r>
+        <w:rPr>
+          <w:lang w:val="fr-FR"/>
+        </w:rPr>
+        <w:t>.</w:t>
+      </w:r>
+    </w:p>
+    <w:p>
+      <w:pPr>
+        <w:spacing w:after="0"/>
+        <w:rPr>
+          <w:lang w:val="fr-FR"/>
+        </w:rPr>
+      </w:pPr>
+      <w:r>
+        <w:rPr>
+          <w:lang w:val="fr-FR"/>
+        </w:rPr>
+        <w:tab/>
+        <w:t>Contexte</w:t>
+      </w:r>
+      <w:r>
+        <w:rPr>
+          <w:lang w:val="fr-FR"/>
+        </w:rPr>
+        <w:tab/>
+      </w:r>
+      <w:proofErr w:type="spellStart"/>
+      <w:proofErr w:type="gramStart"/>
+      <w:r>
+        <w:rPr>
+          <w:lang w:val="fr-FR"/>
+        </w:rPr>
+        <w:t>Reservation</w:t>
+      </w:r>
+      <w:proofErr w:type="spellEnd"/>
+      <w:r>
+        <w:rPr>
+          <w:lang w:val="fr-FR"/>
+        </w:rPr>
+        <w:t>::</w:t>
+      </w:r>
+      <w:proofErr w:type="spellStart"/>
+      <w:proofErr w:type="gramEnd"/>
+      <w:r>
+        <w:rPr>
+          <w:lang w:val="fr-FR"/>
+        </w:rPr>
+        <w:t>reserver</w:t>
+      </w:r>
+      <w:proofErr w:type="spellEnd"/>
+      <w:r>
+        <w:rPr>
+          <w:lang w:val="fr-FR"/>
+        </w:rPr>
+        <w:t>(</w:t>
+      </w:r>
+      <w:proofErr w:type="spellStart"/>
+      <w:r>
+        <w:rPr>
+          <w:lang w:val="fr-FR"/>
+        </w:rPr>
+        <w:t>idSiege</w:t>
+      </w:r>
+      <w:proofErr w:type="spellEnd"/>
+      <w:r>
+        <w:rPr>
+          <w:lang w:val="fr-FR"/>
+        </w:rPr>
+        <w:t>)</w:t>
+      </w:r>
+    </w:p>
+    <w:p>
+      <w:pPr>
+        <w:spacing w:after="0"/>
+        <w:rPr>
+          <w:lang w:val="fr-FR"/>
+        </w:rPr>
+      </w:pPr>
+      <w:r>
+        <w:rPr>
+          <w:lang w:val="fr-FR"/>
+        </w:rPr>
+        <w:tab/>
+      </w:r>
+      <w:r>
+        <w:rPr>
+          <w:lang w:val="fr-FR"/>
+        </w:rPr>
+        <w:t>Pre :</w:t>
+      </w:r>
+      <w:r>
+        <w:rPr>
+          <w:lang w:val="fr-FR"/>
+        </w:rPr>
+        <w:tab/>
+      </w:r>
+      <w:r>
+        <w:rPr>
+          <w:lang w:val="fr-FR"/>
+        </w:rPr>
+        <w:tab/>
+      </w:r>
+      <w:proofErr w:type="spellStart"/>
+      <w:proofErr w:type="gramStart"/>
+      <w:r>
+        <w:rPr>
+          <w:lang w:val="fr-FR"/>
+        </w:rPr>
+        <w:t>self.siege</w:t>
+      </w:r>
+      <w:proofErr w:type="gramEnd"/>
+      <w:r>
+        <w:rPr>
+          <w:lang w:val="fr-FR"/>
+        </w:rPr>
+        <w:t>.eta</w:t>
+      </w:r>
+      <w:r>
+        <w:rPr>
+          <w:lang w:val="fr-FR"/>
+        </w:rPr>
+        <w:t>t</w:t>
+      </w:r>
+      <w:r>
+        <w:rPr>
+          <w:lang w:val="fr-FR"/>
+        </w:rPr>
+        <w:t>Siege</w:t>
+      </w:r>
+      <w:proofErr w:type="spellEnd"/>
+      <w:r>
+        <w:rPr>
+          <w:lang w:val="fr-FR"/>
+        </w:rPr>
+        <w:t xml:space="preserve">== </w:t>
+      </w:r>
+      <w:r>
+        <w:rPr>
+          <w:lang w:val="fr-FR"/>
+        </w:rPr>
+        <w:t>LIBRE</w:t>
+      </w:r>
+    </w:p>
+    <w:p>
+      <w:pPr>
+        <w:spacing w:after="0"/>
+      </w:pPr>
+      <w:r>
+        <w:rPr>
+          <w:lang w:val="fr-FR"/>
+        </w:rPr>
+        <w:tab/>
+      </w:r>
+      <w:proofErr w:type="gramStart"/>
+      <w:r>
+        <w:t>Post :</w:t>
+      </w:r>
+      <w:proofErr w:type="gramEnd"/>
+      <w:r>
+        <w:tab/>
+      </w:r>
+      <w:r>
+        <w:tab/>
+      </w:r>
+      <w:proofErr w:type="spellStart"/>
+      <w:r>
+        <w:t>s</w:t>
+      </w:r>
+      <w:r>
+        <w:t>el</w:t>
+      </w:r>
+      <w:r>
+        <w:t>f.siege.etatSiege</w:t>
+      </w:r>
+      <w:proofErr w:type="spellEnd"/>
+      <w:r>
+        <w:t>= RESE</w:t>
+      </w:r>
+      <w:r>
+        <w:t>RVEE</w:t>
+      </w:r>
+    </w:p>
+    <w:p>
+      <w:pPr>
+        <w:spacing w:after="0"/>
+        <w:rPr>
+          <w:lang w:val="fr-FR"/>
+        </w:rPr>
+      </w:pPr>
+      <w:r>
+        <w:tab/>
+      </w:r>
+      <w:proofErr w:type="gramStart"/>
+      <w:r>
+        <w:t>Post :</w:t>
+      </w:r>
+      <w:proofErr w:type="gramEnd"/>
+      <w:r>
+        <w:tab/>
+      </w:r>
+      <w:r>
+        <w:tab/>
+        <w:t>self.</w:t>
+      </w:r>
+      <w:r>
+        <w:rPr>
+          <w:lang w:val="fr-FR"/>
+        </w:rPr>
+        <w:t>nu</w:t>
+      </w:r>
+      <w:proofErr w:type="spellStart"/>
+      <w:r>
+        <w:t>meroReservation</w:t>
+      </w:r>
+      <w:proofErr w:type="spellEnd"/>
+      <w:r>
+        <w:t xml:space="preserve"> &lt;&gt; null</w:t>
+      </w:r>
       <w:bookmarkStart w:id="0" w:name="_GoBack"/>
       <w:bookmarkEnd w:id="0"/>
+      <w:r>
+        <w:tab/>
+      </w:r>
+      <w:r>
+        <w:tab/>
+      </w:r>
+    </w:p>
+    <w:p>
+      <w:pPr>
+        <w:spacing w:after="0"/>
+        <w:ind w:left="2160"/>
+        <w:rPr>
+          <w:lang w:bidi="fa-IR"/>
+        </w:rPr>
+      </w:pPr>
+    </w:p>
+    <w:p>
+      <w:pPr>
+        <w:spacing w:after="0"/>
+      </w:pPr>
     </w:p>
     <w:p>
       <w:r>

</xml_diff>